<commit_message>
Group reflection update + CSS update
</commit_message>
<xml_diff>
--- a/In_Progress/Group Reflection - Everyone/Group Reflection - Charles.docx
+++ b/In_Progress/Group Reflection - Everyone/Group Reflection - Charles.docx
@@ -121,6 +121,18 @@
         </w:numPr>
       </w:pPr>
       <w:r>
+        <w:t>Originally didn’t like having to use GitHub, this later changed as I realised its…</w:t>
+      </w:r>
+    </w:p>
+    <w:p>
+      <w:pPr>
+        <w:pStyle w:val="ListParagraph"/>
+        <w:numPr>
+          <w:ilvl w:val="0"/>
+          <w:numId w:val="3"/>
+        </w:numPr>
+      </w:pPr>
+      <w:r>
         <w:t>Team members personalities worked well together</w:t>
       </w:r>
     </w:p>
@@ -202,15 +214,8 @@
         <w:t>Delegation of roles is important from the beginning</w:t>
       </w:r>
     </w:p>
-    <w:p>
-      <w:pPr>
-        <w:pStyle w:val="ListParagraph"/>
-        <w:numPr>
-          <w:ilvl w:val="0"/>
-          <w:numId w:val="3"/>
-        </w:numPr>
-      </w:pPr>
-    </w:p>
+    <w:p/>
+    <w:p/>
     <w:p/>
     <w:p/>
     <w:p/>

</xml_diff>